<commit_message>
renamee ConsoleAplication1 to 01.Matrix and rename namespace to Matrix
</commit_message>
<xml_diff>
--- a/02.Naming_Identifiers/02. Naming-Identifiers-Homework.docx
+++ b/02.Naming_Identifiers/02. Naming-Identifiers-Homework.docx
@@ -105,33 +105,73 @@
       </w:r>
     </w:p>
     <w:p>
-      <w:r>
+      <w:pPr>
+        <w:rPr>
+          <w:color w:val="FF0000"/>
+        </w:rPr>
+      </w:pPr>
+      <w:r>
+        <w:rPr>
+          <w:color w:val="FF0000"/>
+        </w:rPr>
         <w:t xml:space="preserve">You are given a project </w:t>
       </w:r>
       <w:r>
         <w:rPr>
           <w:b/>
+          <w:color w:val="FF0000"/>
         </w:rPr>
         <w:t>ConsoleApplication1</w:t>
       </w:r>
       <w:r>
-        <w:t xml:space="preserve"> which is correct, does not have any bugs, but the code is written really badly. Rename all identifiers you need to make the code more readable</w:t>
-      </w:r>
-      <w:r>
+        <w:rPr>
+          <w:color w:val="FF0000"/>
+        </w:rPr>
+        <w:t xml:space="preserve"> which is correct, does not have any bugs, but the code is written really badly. Rename all identifiers you need to mak</w:t>
+      </w:r>
+      <w:bookmarkStart w:id="0" w:name="_GoBack"/>
+      <w:bookmarkEnd w:id="0"/>
+      <w:r>
+        <w:rPr>
+          <w:color w:val="FF0000"/>
+        </w:rPr>
+        <w:t>e the code more readable</w:t>
+      </w:r>
+      <w:r>
+        <w:rPr>
+          <w:color w:val="FF0000"/>
+        </w:rPr>
         <w:t xml:space="preserve">, </w:t>
       </w:r>
       <w:r>
+        <w:rPr>
+          <w:color w:val="FF0000"/>
+        </w:rPr>
         <w:t>easy to understand</w:t>
       </w:r>
       <w:r>
+        <w:rPr>
+          <w:color w:val="FF0000"/>
+        </w:rPr>
         <w:t xml:space="preserve"> and reusable</w:t>
       </w:r>
       <w:r>
+        <w:rPr>
+          <w:color w:val="FF0000"/>
+        </w:rPr>
         <w:t>.</w:t>
       </w:r>
     </w:p>
     <w:p>
-      <w:r>
+      <w:pPr>
+        <w:rPr>
+          <w:color w:val="FF0000"/>
+        </w:rPr>
+      </w:pPr>
+      <w:r>
+        <w:rPr>
+          <w:color w:val="FF0000"/>
+        </w:rPr>
         <w:t>You may need to debug and examine the project more closely.</w:t>
       </w:r>
     </w:p>
@@ -199,46 +239,7 @@
           <w:rFonts w:ascii="Consolas" w:hAnsi="Consolas" w:cs="Consolas"/>
           <w:b/>
         </w:rPr>
-        <w:t xml:space="preserve">ID: </w:t>
-      </w:r>
-      <w:r>
-        <w:rPr>
-          <w:rFonts w:ascii="Consolas" w:hAnsi="Consolas" w:cs="Consolas"/>
-          <w:b/>
-        </w:rPr>
-        <w:t>1,</w:t>
-      </w:r>
-      <w:r>
-        <w:rPr>
-          <w:rFonts w:ascii="Consolas" w:hAnsi="Consolas" w:cs="Consolas"/>
-          <w:b/>
-        </w:rPr>
-        <w:t xml:space="preserve"> Name: </w:t>
-      </w:r>
-      <w:proofErr w:type="spellStart"/>
-      <w:r>
-        <w:rPr>
-          <w:rFonts w:ascii="Consolas" w:hAnsi="Consolas" w:cs="Consolas"/>
-          <w:b/>
-        </w:rPr>
-        <w:t>Beverages</w:t>
-      </w:r>
-      <w:proofErr w:type="gramStart"/>
-      <w:r>
-        <w:rPr>
-          <w:rFonts w:ascii="Consolas" w:hAnsi="Consolas" w:cs="Consolas"/>
-          <w:b/>
-        </w:rPr>
-        <w:t>,Soft</w:t>
-      </w:r>
-      <w:proofErr w:type="spellEnd"/>
-      <w:proofErr w:type="gramEnd"/>
-      <w:r>
-        <w:rPr>
-          <w:rFonts w:ascii="Consolas" w:hAnsi="Consolas" w:cs="Consolas"/>
-          <w:b/>
-        </w:rPr>
-        <w:t xml:space="preserve"> drinks</w:t>
+        <w:t>ID: 1, Name: Beverages,Soft drinks</w:t>
       </w:r>
       <w:r>
         <w:rPr>
@@ -246,78 +247,27 @@
           <w:b/>
         </w:rPr>
         <w:br/>
-        <w:t xml:space="preserve">ID: </w:t>
-      </w:r>
-      <w:r>
+        <w:t>ID: 2, Name: Condiments,Sweet and savory sauces</w:t>
+      </w:r>
+    </w:p>
+    <w:p>
+      <w:r>
+        <w:t>and the following products:</w:t>
+      </w:r>
+    </w:p>
+    <w:p>
+      <w:pPr>
         <w:rPr>
           <w:rFonts w:ascii="Consolas" w:hAnsi="Consolas" w:cs="Consolas"/>
           <w:b/>
         </w:rPr>
-        <w:t>2,</w:t>
-      </w:r>
+      </w:pPr>
       <w:r>
         <w:rPr>
           <w:rFonts w:ascii="Consolas" w:hAnsi="Consolas" w:cs="Consolas"/>
           <w:b/>
         </w:rPr>
-        <w:t xml:space="preserve"> Name: </w:t>
-      </w:r>
-      <w:proofErr w:type="spellStart"/>
-      <w:r>
-        <w:rPr>
-          <w:rFonts w:ascii="Consolas" w:hAnsi="Consolas" w:cs="Consolas"/>
-          <w:b/>
-        </w:rPr>
-        <w:t>Condiments,Sweet</w:t>
-      </w:r>
-      <w:proofErr w:type="spellEnd"/>
-      <w:r>
-        <w:rPr>
-          <w:rFonts w:ascii="Consolas" w:hAnsi="Consolas" w:cs="Consolas"/>
-          <w:b/>
-        </w:rPr>
-        <w:t xml:space="preserve"> and savory sauces</w:t>
-      </w:r>
-    </w:p>
-    <w:p>
-      <w:proofErr w:type="gramStart"/>
-      <w:r>
-        <w:t>and</w:t>
-      </w:r>
-      <w:proofErr w:type="gramEnd"/>
-      <w:r>
-        <w:t xml:space="preserve"> the following products:</w:t>
-      </w:r>
-    </w:p>
-    <w:p>
-      <w:pPr>
-        <w:rPr>
-          <w:rFonts w:ascii="Consolas" w:hAnsi="Consolas" w:cs="Consolas"/>
-          <w:b/>
-        </w:rPr>
-      </w:pPr>
-      <w:r>
-        <w:rPr>
-          <w:rFonts w:ascii="Consolas" w:hAnsi="Consolas" w:cs="Consolas"/>
-          <w:b/>
-        </w:rPr>
-        <w:t xml:space="preserve">ID: 1, Name: Chai, </w:t>
-      </w:r>
-      <w:proofErr w:type="spellStart"/>
-      <w:r>
-        <w:rPr>
-          <w:rFonts w:ascii="Consolas" w:hAnsi="Consolas" w:cs="Consolas"/>
-          <w:b/>
-        </w:rPr>
-        <w:t>CategoryID</w:t>
-      </w:r>
-      <w:proofErr w:type="spellEnd"/>
-      <w:r>
-        <w:rPr>
-          <w:rFonts w:ascii="Consolas" w:hAnsi="Consolas" w:cs="Consolas"/>
-          <w:b/>
-        </w:rPr>
-        <w:t>: 1</w:t>
+        <w:t>ID: 1, Name: Chai, CategoryID: 1</w:t>
       </w:r>
       <w:r>
         <w:rPr>
@@ -325,58 +275,7 @@
           <w:b/>
         </w:rPr>
         <w:br/>
-        <w:t xml:space="preserve">ID: </w:t>
-      </w:r>
-      <w:r>
-        <w:rPr>
-          <w:rFonts w:ascii="Consolas" w:hAnsi="Consolas" w:cs="Consolas"/>
-          <w:b/>
-        </w:rPr>
-        <w:t>4,</w:t>
-      </w:r>
-      <w:r>
-        <w:rPr>
-          <w:rFonts w:ascii="Consolas" w:hAnsi="Consolas" w:cs="Consolas"/>
-          <w:b/>
-        </w:rPr>
-        <w:t xml:space="preserve"> Name: </w:t>
-      </w:r>
-      <w:r>
-        <w:rPr>
-          <w:rFonts w:ascii="Consolas" w:hAnsi="Consolas" w:cs="Consolas"/>
-          <w:b/>
-        </w:rPr>
-        <w:t>Chef Anton's Cajun Seasoning,</w:t>
-      </w:r>
-      <w:r>
-        <w:rPr>
-          <w:rFonts w:ascii="Consolas" w:hAnsi="Consolas" w:cs="Consolas"/>
-          <w:b/>
-        </w:rPr>
-        <w:t xml:space="preserve"> </w:t>
-      </w:r>
-      <w:proofErr w:type="spellStart"/>
-      <w:r>
-        <w:rPr>
-          <w:rFonts w:ascii="Consolas" w:hAnsi="Consolas" w:cs="Consolas"/>
-          <w:b/>
-        </w:rPr>
-        <w:t>CategoryID</w:t>
-      </w:r>
-      <w:proofErr w:type="spellEnd"/>
-      <w:r>
-        <w:rPr>
-          <w:rFonts w:ascii="Consolas" w:hAnsi="Consolas" w:cs="Consolas"/>
-          <w:b/>
-        </w:rPr>
-        <w:t xml:space="preserve">: </w:t>
-      </w:r>
-      <w:r>
-        <w:rPr>
-          <w:rFonts w:ascii="Consolas" w:hAnsi="Consolas" w:cs="Consolas"/>
-          <w:b/>
-        </w:rPr>
-        <w:t>2</w:t>
+        <w:t>ID: 4, Name: Chef Anton's Cajun Seasoning, CategoryID: 2</w:t>
       </w:r>
       <w:r>
         <w:rPr>
@@ -391,19 +290,11 @@
           <w:rFonts w:cs="Consolas"/>
         </w:rPr>
       </w:pPr>
-      <w:proofErr w:type="gramStart"/>
       <w:r>
         <w:rPr>
           <w:rFonts w:cs="Consolas"/>
         </w:rPr>
-        <w:t>this</w:t>
-      </w:r>
-      <w:proofErr w:type="gramEnd"/>
-      <w:r>
-        <w:rPr>
-          <w:rFonts w:cs="Consolas"/>
-        </w:rPr>
-        <w:t xml:space="preserve"> means that the product </w:t>
+        <w:t xml:space="preserve">this means that the product </w:t>
       </w:r>
       <w:r>
         <w:rPr>
@@ -418,21 +309,12 @@
         </w:rPr>
         <w:t xml:space="preserve"> belongs to the category </w:t>
       </w:r>
-      <w:proofErr w:type="spellStart"/>
       <w:r>
         <w:rPr>
           <w:rFonts w:cs="Consolas"/>
           <w:b/>
         </w:rPr>
-        <w:t>Beverages,Soft</w:t>
-      </w:r>
-      <w:proofErr w:type="spellEnd"/>
-      <w:r>
-        <w:rPr>
-          <w:rFonts w:cs="Consolas"/>
-          <w:b/>
-        </w:rPr>
-        <w:t xml:space="preserve"> drinks</w:t>
+        <w:t>Beverages,Soft drinks</w:t>
       </w:r>
       <w:r>
         <w:rPr>
@@ -557,7 +439,6 @@
           <w:rFonts w:cs="Consolas"/>
         </w:rPr>
       </w:pPr>
-      <w:bookmarkStart w:id="0" w:name="_GoBack"/>
       <w:r>
         <w:rPr>
           <w:rFonts w:cs="Consolas"/>
@@ -565,7 +446,6 @@
         </w:rPr>
         <w:t>You can refactor anything else you wish</w:t>
       </w:r>
-      <w:bookmarkEnd w:id="0"/>
       <w:r>
         <w:rPr>
           <w:rFonts w:cs="Consolas"/>
@@ -2379,7 +2259,7 @@
         </mc:Choice>
         <mc:Fallback>
           <w:pict>
-            <v:line w14:anchorId="45919945" id="Straight Connector 1" o:spid="_x0000_s1026" style="position:absolute;flip:y;z-index:251662336;visibility:visible;mso-wrap-style:square;mso-width-percent:0;mso-height-percent:0;mso-wrap-distance-left:9pt;mso-wrap-distance-top:0;mso-wrap-distance-right:9pt;mso-wrap-distance-bottom:0;mso-position-horizontal:absolute;mso-position-horizontal-relative:text;mso-position-vertical:absolute;mso-position-vertical-relative:text;mso-width-percent:0;mso-height-percent:0;mso-width-relative:margin;mso-height-relative:margin" from="-.35pt,11.2pt" to="520.45pt,11.2pt" o:gfxdata="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" strokecolor="#f37123" strokeweight="1pt">
+            <v:line w14:anchorId="73E45138" id="Straight Connector 1" o:spid="_x0000_s1026" style="position:absolute;flip:y;z-index:251662336;visibility:visible;mso-wrap-style:square;mso-width-percent:0;mso-height-percent:0;mso-wrap-distance-left:9pt;mso-wrap-distance-top:0;mso-wrap-distance-right:9pt;mso-wrap-distance-bottom:0;mso-position-horizontal:absolute;mso-position-horizontal-relative:text;mso-position-vertical:absolute;mso-position-vertical-relative:text;mso-width-percent:0;mso-height-percent:0;mso-width-relative:margin;mso-height-relative:margin" from="-.35pt,11.2pt" to="520.45pt,11.2pt" o:gfxdata="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" strokecolor="#f37123" strokeweight="1pt">
               <v:stroke endcap="round"/>
             </v:line>
           </w:pict>
@@ -2641,7 +2521,7 @@
 
 <file path=word/numbering.xml><?xml version="1.0" encoding="utf-8"?>
 <w:numbering xmlns:wpc="http://schemas.microsoft.com/office/word/2010/wordprocessingCanvas" xmlns:mc="http://schemas.openxmlformats.org/markup-compatibility/2006" xmlns:o="urn:schemas-microsoft-com:office:office" xmlns:r="http://schemas.openxmlformats.org/officeDocument/2006/relationships" xmlns:m="http://schemas.openxmlformats.org/officeDocument/2006/math" xmlns:v="urn:schemas-microsoft-com:vml" xmlns:wp14="http://schemas.microsoft.com/office/word/2010/wordprocessingDrawing" xmlns:wp="http://schemas.openxmlformats.org/drawingml/2006/wordprocessingDrawing" xmlns:w10="urn:schemas-microsoft-com:office:word" xmlns:w="http://schemas.openxmlformats.org/wordprocessingml/2006/main" xmlns:w14="http://schemas.microsoft.com/office/word/2010/wordml" xmlns:w15="http://schemas.microsoft.com/office/word/2012/wordml" xmlns:wpg="http://schemas.microsoft.com/office/word/2010/wordprocessingGroup" xmlns:wpi="http://schemas.microsoft.com/office/word/2010/wordprocessingInk" xmlns:wne="http://schemas.microsoft.com/office/word/2006/wordml" xmlns:wps="http://schemas.microsoft.com/office/word/2010/wordprocessingShape" mc:Ignorable="w14 w15 wp14">
-  <w:abstractNum w:abstractNumId="0">
+  <w:abstractNum w:abstractNumId="0" w15:restartNumberingAfterBreak="0">
     <w:nsid w:val="00DE6CE0"/>
     <w:multiLevelType w:val="hybridMultilevel"/>
     <w:tmpl w:val="D01A1A1E"/>
@@ -2730,7 +2610,7 @@
       </w:pPr>
     </w:lvl>
   </w:abstractNum>
-  <w:abstractNum w:abstractNumId="1">
+  <w:abstractNum w:abstractNumId="1" w15:restartNumberingAfterBreak="0">
     <w:nsid w:val="04E60920"/>
     <w:multiLevelType w:val="hybridMultilevel"/>
     <w:tmpl w:val="9DB0F662"/>
@@ -2843,7 +2723,7 @@
       </w:rPr>
     </w:lvl>
   </w:abstractNum>
-  <w:abstractNum w:abstractNumId="2">
+  <w:abstractNum w:abstractNumId="2" w15:restartNumberingAfterBreak="0">
     <w:nsid w:val="09942933"/>
     <w:multiLevelType w:val="hybridMultilevel"/>
     <w:tmpl w:val="94228B32"/>
@@ -2956,7 +2836,7 @@
       </w:pPr>
     </w:lvl>
   </w:abstractNum>
-  <w:abstractNum w:abstractNumId="3">
+  <w:abstractNum w:abstractNumId="3" w15:restartNumberingAfterBreak="0">
     <w:nsid w:val="0AC736A2"/>
     <w:multiLevelType w:val="multilevel"/>
     <w:tmpl w:val="6ADCEAFC"/>
@@ -3105,7 +2985,7 @@
       </w:rPr>
     </w:lvl>
   </w:abstractNum>
-  <w:abstractNum w:abstractNumId="4">
+  <w:abstractNum w:abstractNumId="4" w15:restartNumberingAfterBreak="0">
     <w:nsid w:val="1874561D"/>
     <w:multiLevelType w:val="hybridMultilevel"/>
     <w:tmpl w:val="ADECB8FE"/>
@@ -3218,7 +3098,7 @@
       </w:pPr>
     </w:lvl>
   </w:abstractNum>
-  <w:abstractNum w:abstractNumId="5">
+  <w:abstractNum w:abstractNumId="5" w15:restartNumberingAfterBreak="0">
     <w:nsid w:val="1DB97D26"/>
     <w:multiLevelType w:val="hybridMultilevel"/>
     <w:tmpl w:val="01765C50"/>
@@ -3331,7 +3211,7 @@
       </w:rPr>
     </w:lvl>
   </w:abstractNum>
-  <w:abstractNum w:abstractNumId="6">
+  <w:abstractNum w:abstractNumId="6" w15:restartNumberingAfterBreak="0">
     <w:nsid w:val="22CD3F94"/>
     <w:multiLevelType w:val="hybridMultilevel"/>
     <w:tmpl w:val="A044FDFA"/>
@@ -3417,7 +3297,7 @@
       </w:pPr>
     </w:lvl>
   </w:abstractNum>
-  <w:abstractNum w:abstractNumId="7">
+  <w:abstractNum w:abstractNumId="7" w15:restartNumberingAfterBreak="0">
     <w:nsid w:val="273A0993"/>
     <w:multiLevelType w:val="hybridMultilevel"/>
     <w:tmpl w:val="15189A8C"/>
@@ -3530,7 +3410,7 @@
       </w:rPr>
     </w:lvl>
   </w:abstractNum>
-  <w:abstractNum w:abstractNumId="8">
+  <w:abstractNum w:abstractNumId="8" w15:restartNumberingAfterBreak="0">
     <w:nsid w:val="27B21A09"/>
     <w:multiLevelType w:val="hybridMultilevel"/>
     <w:tmpl w:val="2B56ED7C"/>
@@ -3620,7 +3500,7 @@
       </w:pPr>
     </w:lvl>
   </w:abstractNum>
-  <w:abstractNum w:abstractNumId="9">
+  <w:abstractNum w:abstractNumId="9" w15:restartNumberingAfterBreak="0">
     <w:nsid w:val="408D2380"/>
     <w:multiLevelType w:val="hybridMultilevel"/>
     <w:tmpl w:val="171ABD58"/>
@@ -3733,7 +3613,7 @@
       </w:rPr>
     </w:lvl>
   </w:abstractNum>
-  <w:abstractNum w:abstractNumId="10">
+  <w:abstractNum w:abstractNumId="10" w15:restartNumberingAfterBreak="0">
     <w:nsid w:val="480241E3"/>
     <w:multiLevelType w:val="hybridMultilevel"/>
     <w:tmpl w:val="D89C5D02"/>
@@ -3846,7 +3726,7 @@
       </w:rPr>
     </w:lvl>
   </w:abstractNum>
-  <w:abstractNum w:abstractNumId="11">
+  <w:abstractNum w:abstractNumId="11" w15:restartNumberingAfterBreak="0">
     <w:nsid w:val="5507266E"/>
     <w:multiLevelType w:val="hybridMultilevel"/>
     <w:tmpl w:val="22522E3A"/>
@@ -3959,7 +3839,7 @@
       </w:rPr>
     </w:lvl>
   </w:abstractNum>
-  <w:abstractNum w:abstractNumId="12">
+  <w:abstractNum w:abstractNumId="12" w15:restartNumberingAfterBreak="0">
     <w:nsid w:val="55990837"/>
     <w:multiLevelType w:val="hybridMultilevel"/>
     <w:tmpl w:val="960254F8"/>
@@ -4072,7 +3952,7 @@
       </w:rPr>
     </w:lvl>
   </w:abstractNum>
-  <w:abstractNum w:abstractNumId="13">
+  <w:abstractNum w:abstractNumId="13" w15:restartNumberingAfterBreak="0">
     <w:nsid w:val="56373FA6"/>
     <w:multiLevelType w:val="multilevel"/>
     <w:tmpl w:val="0EC6010C"/>
@@ -4221,7 +4101,7 @@
       </w:rPr>
     </w:lvl>
   </w:abstractNum>
-  <w:abstractNum w:abstractNumId="14">
+  <w:abstractNum w:abstractNumId="14" w15:restartNumberingAfterBreak="0">
     <w:nsid w:val="572900D2"/>
     <w:multiLevelType w:val="hybridMultilevel"/>
     <w:tmpl w:val="5824C316"/>
@@ -4334,7 +4214,7 @@
       </w:pPr>
     </w:lvl>
   </w:abstractNum>
-  <w:abstractNum w:abstractNumId="15">
+  <w:abstractNum w:abstractNumId="15" w15:restartNumberingAfterBreak="0">
     <w:nsid w:val="5E10569E"/>
     <w:multiLevelType w:val="hybridMultilevel"/>
     <w:tmpl w:val="6190573C"/>
@@ -4447,7 +4327,7 @@
       </w:rPr>
     </w:lvl>
   </w:abstractNum>
-  <w:abstractNum w:abstractNumId="16">
+  <w:abstractNum w:abstractNumId="16" w15:restartNumberingAfterBreak="0">
     <w:nsid w:val="5F9A715F"/>
     <w:multiLevelType w:val="hybridMultilevel"/>
     <w:tmpl w:val="4B26630C"/>
@@ -4560,7 +4440,7 @@
       </w:rPr>
     </w:lvl>
   </w:abstractNum>
-  <w:abstractNum w:abstractNumId="17">
+  <w:abstractNum w:abstractNumId="17" w15:restartNumberingAfterBreak="0">
     <w:nsid w:val="60B1394E"/>
     <w:multiLevelType w:val="hybridMultilevel"/>
     <w:tmpl w:val="D460172E"/>
@@ -4673,7 +4553,7 @@
       </w:rPr>
     </w:lvl>
   </w:abstractNum>
-  <w:abstractNum w:abstractNumId="18">
+  <w:abstractNum w:abstractNumId="18" w15:restartNumberingAfterBreak="0">
     <w:nsid w:val="65FF2968"/>
     <w:multiLevelType w:val="hybridMultilevel"/>
     <w:tmpl w:val="686E9B12"/>
@@ -4759,7 +4639,7 @@
       </w:pPr>
     </w:lvl>
   </w:abstractNum>
-  <w:abstractNum w:abstractNumId="19">
+  <w:abstractNum w:abstractNumId="19" w15:restartNumberingAfterBreak="0">
     <w:nsid w:val="6DC02F02"/>
     <w:multiLevelType w:val="hybridMultilevel"/>
     <w:tmpl w:val="15B2AB50"/>
@@ -4872,7 +4752,7 @@
       </w:rPr>
     </w:lvl>
   </w:abstractNum>
-  <w:abstractNum w:abstractNumId="20">
+  <w:abstractNum w:abstractNumId="20" w15:restartNumberingAfterBreak="0">
     <w:nsid w:val="76417219"/>
     <w:multiLevelType w:val="hybridMultilevel"/>
     <w:tmpl w:val="02E20E58"/>
@@ -4985,7 +4865,7 @@
       </w:pPr>
     </w:lvl>
   </w:abstractNum>
-  <w:abstractNum w:abstractNumId="21">
+  <w:abstractNum w:abstractNumId="21" w15:restartNumberingAfterBreak="0">
     <w:nsid w:val="7A0155B4"/>
     <w:multiLevelType w:val="hybridMultilevel"/>
     <w:tmpl w:val="581A57DA"/>
@@ -5098,7 +4978,7 @@
       </w:rPr>
     </w:lvl>
   </w:abstractNum>
-  <w:abstractNum w:abstractNumId="22">
+  <w:abstractNum w:abstractNumId="22" w15:restartNumberingAfterBreak="0">
     <w:nsid w:val="7C8835A5"/>
     <w:multiLevelType w:val="hybridMultilevel"/>
     <w:tmpl w:val="7E92255E"/>
@@ -6364,7 +6244,7 @@
 </file>
 
 <file path=customXml/itemProps1.xml><?xml version="1.0" encoding="utf-8"?>
-<ds:datastoreItem xmlns:ds="http://schemas.openxmlformats.org/officeDocument/2006/customXml" ds:itemID="{EB11E27E-52D4-4E83-A36D-35A40AFAB243}">
+<ds:datastoreItem xmlns:ds="http://schemas.openxmlformats.org/officeDocument/2006/customXml" ds:itemID="{91FA1711-9A9D-4727-833D-22194335DEEF}">
   <ds:schemaRefs>
     <ds:schemaRef ds:uri="http://schemas.openxmlformats.org/officeDocument/2006/bibliography"/>
   </ds:schemaRefs>

</xml_diff>